<commit_message>
1) Delete safe mode; 2) Add description in *.doc
</commit_message>
<xml_diff>
--- a/Для обучения с подкреплением надо выполнить следующее.docx
+++ b/Для обучения с подкреплением надо выполнить следующее.docx
@@ -14,7 +14,6 @@
           <w:sz w:val="24"/>
           <w:szCs w:val="28"/>
           <w:u w:val="single"/>
-          <w:lang w:val="ru-RU"/>
         </w:rPr>
       </w:pPr>
       <w:r>
@@ -36,7 +35,6 @@
           <w:sz w:val="24"/>
           <w:szCs w:val="28"/>
           <w:u w:val="single"/>
-          <w:lang w:val="ru-RU"/>
         </w:rPr>
         <w:t xml:space="preserve"> </w:t>
       </w:r>
@@ -59,7 +57,6 @@
           <w:sz w:val="24"/>
           <w:szCs w:val="28"/>
           <w:u w:val="single"/>
-          <w:lang w:val="ru-RU"/>
         </w:rPr>
         <w:t xml:space="preserve"> </w:t>
       </w:r>
@@ -84,7 +81,6 @@
           <w:sz w:val="24"/>
           <w:szCs w:val="28"/>
           <w:u w:val="single"/>
-          <w:lang w:val="ru-RU"/>
         </w:rPr>
       </w:pPr>
       <w:r>
@@ -94,7 +90,58 @@
           <w:u w:val="single"/>
           <w:lang w:val="ru-RU"/>
         </w:rPr>
-        <w:t>Этапы обучения с подкреплением</w:t>
+        <w:t>Этапы</w:t>
+      </w:r>
+      <w:r>
+        <w:rPr>
+          <w:sz w:val="24"/>
+          <w:szCs w:val="28"/>
+          <w:u w:val="single"/>
+        </w:rPr>
+        <w:t xml:space="preserve"> </w:t>
+      </w:r>
+      <w:r>
+        <w:rPr>
+          <w:sz w:val="24"/>
+          <w:szCs w:val="28"/>
+          <w:u w:val="single"/>
+          <w:lang w:val="ru-RU"/>
+        </w:rPr>
+        <w:t>обучения</w:t>
+      </w:r>
+      <w:r>
+        <w:rPr>
+          <w:sz w:val="24"/>
+          <w:szCs w:val="28"/>
+          <w:u w:val="single"/>
+        </w:rPr>
+        <w:t xml:space="preserve"> </w:t>
+      </w:r>
+      <w:r>
+        <w:rPr>
+          <w:sz w:val="24"/>
+          <w:szCs w:val="28"/>
+          <w:u w:val="single"/>
+          <w:lang w:val="ru-RU"/>
+        </w:rPr>
+        <w:t>с</w:t>
+      </w:r>
+      <w:r>
+        <w:rPr>
+          <w:sz w:val="24"/>
+          <w:szCs w:val="28"/>
+          <w:u w:val="single"/>
+        </w:rPr>
+        <w:t xml:space="preserve"> </w:t>
+      </w:r>
+      <w:r>
+        <w:rPr>
+          <w:sz w:val="24"/>
+          <w:szCs w:val="28"/>
+          <w:u w:val="single"/>
+          <w:lang w:val="ru-RU"/>
+        </w:rPr>
+        <w:t>подкреплением</w:t>
       </w:r>
     </w:p>
     <w:p>
@@ -669,7 +716,6 @@
         </w:rPr>
         <w:t xml:space="preserve"> </w:t>
       </w:r>
-      <w:proofErr w:type="spellStart"/>
       <w:r>
         <w:rPr>
           <w:rFonts w:ascii="Times New Roman" w:hAnsi="Times New Roman" w:cs="Times New Roman"/>
@@ -677,15 +723,118 @@
           <w:szCs w:val="28"/>
           <w:lang w:val="uk-UA"/>
         </w:rPr>
-        <w:t>или</w:t>
-      </w:r>
-      <w:proofErr w:type="spellEnd"/>
-      <w:r>
-        <w:rPr>
-          <w:rFonts w:ascii="Times New Roman" w:hAnsi="Times New Roman" w:cs="Times New Roman"/>
-          <w:sz w:val="24"/>
-          <w:szCs w:val="28"/>
-          <w:lang w:val="uk-UA"/>
+        <w:t xml:space="preserve">или </w:t>
+      </w:r>
+      <w:r>
+        <w:rPr>
+          <w:rFonts w:ascii="Times New Roman" w:hAnsi="Times New Roman" w:cs="Times New Roman"/>
+          <w:sz w:val="24"/>
+          <w:szCs w:val="28"/>
+        </w:rPr>
+        <w:t>Q</w:t>
+      </w:r>
+      <w:r>
+        <w:rPr>
+          <w:rFonts w:ascii="Times New Roman" w:hAnsi="Times New Roman" w:cs="Times New Roman"/>
+          <w:sz w:val="24"/>
+          <w:szCs w:val="28"/>
+          <w:lang w:val="ru-RU"/>
+        </w:rPr>
+        <w:t>-</w:t>
+      </w:r>
+      <w:r>
+        <w:rPr>
+          <w:rFonts w:ascii="Times New Roman" w:hAnsi="Times New Roman" w:cs="Times New Roman"/>
+          <w:sz w:val="24"/>
+          <w:szCs w:val="28"/>
+        </w:rPr>
+        <w:t>Learning</w:t>
+      </w:r>
+      <w:r>
+        <w:rPr>
+          <w:rFonts w:ascii="Times New Roman" w:hAnsi="Times New Roman" w:cs="Times New Roman"/>
+          <w:sz w:val="24"/>
+          <w:szCs w:val="28"/>
+          <w:lang w:val="ru-RU"/>
+        </w:rPr>
+        <w:t>. При этом, доступны ме</w:t>
+      </w:r>
+      <w:r>
+        <w:rPr>
+          <w:rFonts w:ascii="Times New Roman" w:hAnsi="Times New Roman" w:cs="Times New Roman"/>
+          <w:sz w:val="24"/>
+          <w:szCs w:val="28"/>
+          <w:lang w:val="ru-RU"/>
+        </w:rPr>
+        <w:t>тоды,</w:t>
+      </w:r>
+      <w:r>
+        <w:rPr>
+          <w:rFonts w:ascii="Times New Roman" w:hAnsi="Times New Roman" w:cs="Times New Roman"/>
+          <w:sz w:val="24"/>
+          <w:szCs w:val="28"/>
+          <w:lang w:val="ru-RU"/>
+        </w:rPr>
+        <w:t xml:space="preserve"> реализующие основные </w:t>
+      </w:r>
+      <w:r>
+        <w:rPr>
+          <w:rFonts w:ascii="Times New Roman" w:hAnsi="Times New Roman" w:cs="Times New Roman"/>
+          <w:sz w:val="24"/>
+          <w:szCs w:val="28"/>
+          <w:lang w:val="ru-RU"/>
+        </w:rPr>
+        <w:t xml:space="preserve">шаги указанных алгоритмов. Таким образом пользователь получает возможность самостоятельно модифицировать алгоритм обучения в пределах </w:t>
+      </w:r>
+      <w:r>
+        <w:rPr>
+          <w:rFonts w:ascii="Times New Roman" w:hAnsi="Times New Roman" w:cs="Times New Roman"/>
+          <w:sz w:val="24"/>
+          <w:szCs w:val="28"/>
+        </w:rPr>
+        <w:t>TD</w:t>
+      </w:r>
+      <w:r>
+        <w:rPr>
+          <w:rFonts w:ascii="Times New Roman" w:hAnsi="Times New Roman" w:cs="Times New Roman"/>
+          <w:sz w:val="24"/>
+          <w:szCs w:val="28"/>
+          <w:lang w:val="ru-RU"/>
+        </w:rPr>
+        <w:t>-обучения.</w:t>
+      </w:r>
+      <w:r>
+        <w:rPr>
+          <w:rFonts w:ascii="Times New Roman" w:hAnsi="Times New Roman" w:cs="Times New Roman"/>
+          <w:sz w:val="24"/>
+          <w:szCs w:val="28"/>
+          <w:lang w:val="ru-RU"/>
+        </w:rPr>
+        <w:t xml:space="preserve"> Это даёт возможность повышать качество обучения, а также не зацикливаться на самостоятельной реализации шагов, которые будут однотипными для алгоритмов </w:t>
+      </w:r>
+      <w:r>
+        <w:rPr>
+          <w:rFonts w:ascii="Times New Roman" w:hAnsi="Times New Roman" w:cs="Times New Roman"/>
+          <w:sz w:val="24"/>
+          <w:szCs w:val="28"/>
+        </w:rPr>
+        <w:t>TD</w:t>
+      </w:r>
+      <w:r>
+        <w:rPr>
+          <w:rFonts w:ascii="Times New Roman" w:hAnsi="Times New Roman" w:cs="Times New Roman"/>
+          <w:sz w:val="24"/>
+          <w:szCs w:val="28"/>
+          <w:lang w:val="ru-RU"/>
+        </w:rPr>
+        <w:t>-обучения.</w:t>
+      </w:r>
+      <w:r>
+        <w:rPr>
+          <w:rFonts w:ascii="Times New Roman" w:hAnsi="Times New Roman" w:cs="Times New Roman"/>
+          <w:sz w:val="24"/>
+          <w:szCs w:val="28"/>
+          <w:lang w:val="ru-RU"/>
         </w:rPr>
         <w:t xml:space="preserve"> </w:t>
       </w:r>
@@ -694,128 +843,6 @@
           <w:rFonts w:ascii="Times New Roman" w:hAnsi="Times New Roman" w:cs="Times New Roman"/>
           <w:sz w:val="24"/>
           <w:szCs w:val="28"/>
-        </w:rPr>
-        <w:t>Q</w:t>
-      </w:r>
-      <w:r>
-        <w:rPr>
-          <w:rFonts w:ascii="Times New Roman" w:hAnsi="Times New Roman" w:cs="Times New Roman"/>
-          <w:sz w:val="24"/>
-          <w:szCs w:val="28"/>
-          <w:lang w:val="ru-RU"/>
-        </w:rPr>
-        <w:t>-</w:t>
-      </w:r>
-      <w:r>
-        <w:rPr>
-          <w:rFonts w:ascii="Times New Roman" w:hAnsi="Times New Roman" w:cs="Times New Roman"/>
-          <w:sz w:val="24"/>
-          <w:szCs w:val="28"/>
-        </w:rPr>
-        <w:t>Learning</w:t>
-      </w:r>
-      <w:r>
-        <w:rPr>
-          <w:rFonts w:ascii="Times New Roman" w:hAnsi="Times New Roman" w:cs="Times New Roman"/>
-          <w:sz w:val="24"/>
-          <w:szCs w:val="28"/>
-          <w:lang w:val="ru-RU"/>
-        </w:rPr>
-        <w:t>. При этом, доступны ме</w:t>
-      </w:r>
-      <w:r>
-        <w:rPr>
-          <w:rFonts w:ascii="Times New Roman" w:hAnsi="Times New Roman" w:cs="Times New Roman"/>
-          <w:sz w:val="24"/>
-          <w:szCs w:val="28"/>
-          <w:lang w:val="ru-RU"/>
-        </w:rPr>
-        <w:t>тоды,</w:t>
-      </w:r>
-      <w:r>
-        <w:rPr>
-          <w:rFonts w:ascii="Times New Roman" w:hAnsi="Times New Roman" w:cs="Times New Roman"/>
-          <w:sz w:val="24"/>
-          <w:szCs w:val="28"/>
-          <w:lang w:val="ru-RU"/>
-        </w:rPr>
-        <w:t xml:space="preserve"> реализующие основные </w:t>
-      </w:r>
-      <w:r>
-        <w:rPr>
-          <w:rFonts w:ascii="Times New Roman" w:hAnsi="Times New Roman" w:cs="Times New Roman"/>
-          <w:sz w:val="24"/>
-          <w:szCs w:val="28"/>
-          <w:lang w:val="ru-RU"/>
-        </w:rPr>
-        <w:t xml:space="preserve">шаги указанных алгоритмов. Таким образом пользователь получает возможность самостоятельно модифицировать алгоритм обучения в пределах </w:t>
-      </w:r>
-      <w:r>
-        <w:rPr>
-          <w:rFonts w:ascii="Times New Roman" w:hAnsi="Times New Roman" w:cs="Times New Roman"/>
-          <w:sz w:val="24"/>
-          <w:szCs w:val="28"/>
-        </w:rPr>
-        <w:t>TD</w:t>
-      </w:r>
-      <w:r>
-        <w:rPr>
-          <w:rFonts w:ascii="Times New Roman" w:hAnsi="Times New Roman" w:cs="Times New Roman"/>
-          <w:sz w:val="24"/>
-          <w:szCs w:val="28"/>
-          <w:lang w:val="ru-RU"/>
-        </w:rPr>
-        <w:t>-обучения.</w:t>
-      </w:r>
-      <w:r>
-        <w:rPr>
-          <w:rFonts w:ascii="Times New Roman" w:hAnsi="Times New Roman" w:cs="Times New Roman"/>
-          <w:sz w:val="24"/>
-          <w:szCs w:val="28"/>
-          <w:lang w:val="ru-RU"/>
-        </w:rPr>
-        <w:t xml:space="preserve"> Это даёт возможность повышать качество обучения, а также не зацикливаться на самостоятельной реализации шагов, которые будут однотипными для алгоритмов </w:t>
-      </w:r>
-      <w:r>
-        <w:rPr>
-          <w:rFonts w:ascii="Times New Roman" w:hAnsi="Times New Roman" w:cs="Times New Roman"/>
-          <w:sz w:val="24"/>
-          <w:szCs w:val="28"/>
-        </w:rPr>
-        <w:t>TD</w:t>
-      </w:r>
-      <w:r>
-        <w:rPr>
-          <w:rFonts w:ascii="Times New Roman" w:hAnsi="Times New Roman" w:cs="Times New Roman"/>
-          <w:sz w:val="24"/>
-          <w:szCs w:val="28"/>
-          <w:lang w:val="ru-RU"/>
-        </w:rPr>
-        <w:t>-обучения</w:t>
-      </w:r>
-      <w:r>
-        <w:rPr>
-          <w:rFonts w:ascii="Times New Roman" w:hAnsi="Times New Roman" w:cs="Times New Roman"/>
-          <w:sz w:val="24"/>
-          <w:szCs w:val="28"/>
-          <w:lang w:val="ru-RU"/>
-        </w:rPr>
-        <w:t>.</w:t>
-      </w:r>
-      <w:r>
-        <w:rPr>
-          <w:rFonts w:ascii="Times New Roman" w:hAnsi="Times New Roman" w:cs="Times New Roman"/>
-          <w:sz w:val="24"/>
-          <w:szCs w:val="28"/>
-          <w:lang w:val="ru-RU"/>
-        </w:rPr>
-        <w:t xml:space="preserve"> </w:t>
-      </w:r>
-      <w:r>
-        <w:rPr>
-          <w:rFonts w:ascii="Times New Roman" w:hAnsi="Times New Roman" w:cs="Times New Roman"/>
-          <w:sz w:val="24"/>
-          <w:szCs w:val="28"/>
           <w:lang w:val="ru-RU"/>
         </w:rPr>
         <w:t>Также</w:t>
@@ -854,16 +881,7 @@
           <w:szCs w:val="28"/>
           <w:lang w:val="ru-RU"/>
         </w:rPr>
-        <w:t xml:space="preserve">ть. Это </w:t>
-      </w:r>
-      <w:r>
-        <w:rPr>
-          <w:rFonts w:ascii="Times New Roman" w:hAnsi="Times New Roman" w:cs="Times New Roman"/>
-          <w:sz w:val="24"/>
-          <w:szCs w:val="28"/>
-          <w:lang w:val="ru-RU"/>
-        </w:rPr>
-        <w:t>предаёт гибкость коду и удобство использования</w:t>
+        <w:t>ть. Это предаёт гибкость коду и удобство использования</w:t>
       </w:r>
       <w:r>
         <w:rPr>
@@ -1297,7 +1315,7 @@
           <w:u w:val="single"/>
           <w:lang w:val="ru-RU"/>
         </w:rPr>
-        <w:t>Этап</w:t>
+        <w:t xml:space="preserve">Этап </w:t>
       </w:r>
       <w:r>
         <w:rPr>
@@ -1306,7 +1324,7 @@
           <w:u w:val="single"/>
           <w:lang w:val="ru-RU"/>
         </w:rPr>
-        <w:t xml:space="preserve"> </w:t>
+        <w:t>инициализации</w:t>
       </w:r>
       <w:r>
         <w:rPr>
@@ -1315,52 +1333,7 @@
           <w:u w:val="single"/>
           <w:lang w:val="ru-RU"/>
         </w:rPr>
-        <w:t>инициализации</w:t>
-      </w:r>
-      <w:r>
-        <w:rPr>
-          <w:sz w:val="24"/>
-          <w:szCs w:val="28"/>
-          <w:u w:val="single"/>
-          <w:lang w:val="ru-RU"/>
-        </w:rPr>
-        <w:t xml:space="preserve"> </w:t>
-      </w:r>
-      <w:r>
-        <w:rPr>
-          <w:sz w:val="24"/>
-          <w:szCs w:val="28"/>
-          <w:u w:val="single"/>
-          <w:lang w:val="ru-RU"/>
-        </w:rPr>
-        <w:t>о</w:t>
-      </w:r>
-      <w:r>
-        <w:rPr>
-          <w:sz w:val="24"/>
-          <w:szCs w:val="28"/>
-          <w:u w:val="single"/>
-          <w:lang w:val="ru-RU"/>
-        </w:rPr>
-        <w:t>бучаемой</w:t>
-      </w:r>
-      <w:r>
-        <w:rPr>
-          <w:sz w:val="24"/>
-          <w:szCs w:val="28"/>
-          <w:u w:val="single"/>
-          <w:lang w:val="ru-RU"/>
-        </w:rPr>
-        <w:t xml:space="preserve"> </w:t>
-      </w:r>
-      <w:r>
-        <w:rPr>
-          <w:sz w:val="24"/>
-          <w:szCs w:val="28"/>
-          <w:u w:val="single"/>
-          <w:lang w:val="ru-RU"/>
-        </w:rPr>
-        <w:t>системы</w:t>
+        <w:t xml:space="preserve"> обучаемой системы</w:t>
       </w:r>
     </w:p>
     <w:p>
@@ -1446,7 +1419,382 @@
           <w:szCs w:val="28"/>
           <w:lang w:val="ru-RU"/>
         </w:rPr>
-        <w:t>Этап определения обучаемой системы состоит из следующих шагов:</w:t>
+        <w:t>Э</w:t>
+      </w:r>
+      <w:r>
+        <w:rPr>
+          <w:rFonts w:ascii="Times New Roman" w:hAnsi="Times New Roman" w:cs="Times New Roman"/>
+          <w:sz w:val="24"/>
+          <w:szCs w:val="28"/>
+          <w:lang w:val="ru-RU"/>
+        </w:rPr>
+        <w:t xml:space="preserve">тап инициализации обучаемой системы </w:t>
+      </w:r>
+      <w:r>
+        <w:rPr>
+          <w:rFonts w:ascii="Times New Roman" w:hAnsi="Times New Roman" w:cs="Times New Roman"/>
+          <w:sz w:val="24"/>
+          <w:szCs w:val="28"/>
+          <w:lang w:val="ru-RU"/>
+        </w:rPr>
+        <w:t>следует непосред</w:t>
+      </w:r>
+      <w:r>
+        <w:rPr>
+          <w:rFonts w:ascii="Times New Roman" w:hAnsi="Times New Roman" w:cs="Times New Roman"/>
+          <w:sz w:val="24"/>
+          <w:szCs w:val="28"/>
+          <w:lang w:val="ru-RU"/>
+        </w:rPr>
+        <w:t>ственно после постановки задачи</w:t>
+      </w:r>
+      <w:r>
+        <w:rPr>
+          <w:rFonts w:ascii="Times New Roman" w:hAnsi="Times New Roman" w:cs="Times New Roman"/>
+          <w:sz w:val="24"/>
+          <w:szCs w:val="28"/>
+          <w:lang w:val="ru-RU"/>
+        </w:rPr>
+        <w:t xml:space="preserve">. </w:t>
+      </w:r>
+      <w:r>
+        <w:rPr>
+          <w:rFonts w:ascii="Times New Roman" w:hAnsi="Times New Roman" w:cs="Times New Roman"/>
+          <w:sz w:val="24"/>
+          <w:szCs w:val="28"/>
+          <w:lang w:val="ru-RU"/>
+        </w:rPr>
+        <w:t>Его целью является формулировка постановленной</w:t>
+      </w:r>
+      <w:r>
+        <w:rPr>
+          <w:rFonts w:ascii="Times New Roman" w:hAnsi="Times New Roman" w:cs="Times New Roman"/>
+          <w:sz w:val="24"/>
+          <w:szCs w:val="28"/>
+          <w:lang w:val="ru-RU"/>
+        </w:rPr>
+        <w:t xml:space="preserve"> задачи в терминах обучения с подкреплением.</w:t>
+      </w:r>
+      <w:r>
+        <w:rPr>
+          <w:rFonts w:ascii="Times New Roman" w:hAnsi="Times New Roman" w:cs="Times New Roman"/>
+          <w:sz w:val="24"/>
+          <w:szCs w:val="28"/>
+          <w:lang w:val="ru-RU"/>
+        </w:rPr>
+        <w:t xml:space="preserve"> Это означает, что даётся чёткое определение:</w:t>
+      </w:r>
+    </w:p>
+    <w:p>
+      <w:pPr>
+        <w:pStyle w:val="ListParagraph"/>
+        <w:numPr>
+          <w:ilvl w:val="0"/>
+          <w:numId w:val="6"/>
+        </w:numPr>
+        <w:spacing w:after="0" w:line="360" w:lineRule="auto"/>
+        <w:jc w:val="both"/>
+        <w:rPr>
+          <w:rFonts w:ascii="Times New Roman" w:hAnsi="Times New Roman" w:cs="Times New Roman"/>
+          <w:sz w:val="24"/>
+          <w:szCs w:val="28"/>
+          <w:lang w:val="ru-RU"/>
+        </w:rPr>
+      </w:pPr>
+      <w:r>
+        <w:rPr>
+          <w:rFonts w:ascii="Times New Roman" w:hAnsi="Times New Roman" w:cs="Times New Roman"/>
+          <w:sz w:val="24"/>
+          <w:szCs w:val="28"/>
+          <w:lang w:val="ru-RU"/>
+        </w:rPr>
+        <w:t>агента - того, кого надо обучить;</w:t>
+      </w:r>
+    </w:p>
+    <w:p>
+      <w:pPr>
+        <w:pStyle w:val="ListParagraph"/>
+        <w:numPr>
+          <w:ilvl w:val="0"/>
+          <w:numId w:val="6"/>
+        </w:numPr>
+        <w:spacing w:after="0" w:line="360" w:lineRule="auto"/>
+        <w:jc w:val="both"/>
+        <w:rPr>
+          <w:rFonts w:ascii="Times New Roman" w:hAnsi="Times New Roman" w:cs="Times New Roman"/>
+          <w:sz w:val="24"/>
+          <w:szCs w:val="28"/>
+          <w:lang w:val="ru-RU"/>
+        </w:rPr>
+      </w:pPr>
+      <w:r>
+        <w:rPr>
+          <w:rFonts w:ascii="Times New Roman" w:hAnsi="Times New Roman" w:cs="Times New Roman"/>
+          <w:sz w:val="24"/>
+          <w:szCs w:val="28"/>
+          <w:lang w:val="ru-RU"/>
+        </w:rPr>
+        <w:t>множества состояний – состояния, в которых потенциально может пребывать агент</w:t>
+      </w:r>
+      <w:r>
+        <w:rPr>
+          <w:rFonts w:ascii="Times New Roman" w:hAnsi="Times New Roman" w:cs="Times New Roman"/>
+          <w:sz w:val="24"/>
+          <w:szCs w:val="28"/>
+          <w:lang w:val="ru-RU"/>
+        </w:rPr>
+        <w:t xml:space="preserve"> при заданной внешней среде</w:t>
+      </w:r>
+      <w:r>
+        <w:rPr>
+          <w:rFonts w:ascii="Times New Roman" w:hAnsi="Times New Roman" w:cs="Times New Roman"/>
+          <w:sz w:val="24"/>
+          <w:szCs w:val="28"/>
+          <w:lang w:val="ru-RU"/>
+        </w:rPr>
+        <w:t>;</w:t>
+      </w:r>
+    </w:p>
+    <w:p>
+      <w:pPr>
+        <w:pStyle w:val="ListParagraph"/>
+        <w:numPr>
+          <w:ilvl w:val="0"/>
+          <w:numId w:val="6"/>
+        </w:numPr>
+        <w:spacing w:after="0" w:line="360" w:lineRule="auto"/>
+        <w:jc w:val="both"/>
+        <w:rPr>
+          <w:rFonts w:ascii="Times New Roman" w:hAnsi="Times New Roman" w:cs="Times New Roman"/>
+          <w:sz w:val="24"/>
+          <w:szCs w:val="28"/>
+          <w:lang w:val="ru-RU"/>
+        </w:rPr>
+      </w:pPr>
+      <w:r>
+        <w:rPr>
+          <w:rFonts w:ascii="Times New Roman" w:hAnsi="Times New Roman" w:cs="Times New Roman"/>
+          <w:sz w:val="24"/>
+          <w:szCs w:val="28"/>
+          <w:lang w:val="ru-RU"/>
+        </w:rPr>
+        <w:t>множества действи</w:t>
+      </w:r>
+      <w:r>
+        <w:rPr>
+          <w:rFonts w:ascii="Times New Roman" w:hAnsi="Times New Roman" w:cs="Times New Roman"/>
+          <w:sz w:val="24"/>
+          <w:szCs w:val="28"/>
+          <w:lang w:val="ru-RU"/>
+        </w:rPr>
+        <w:t>й</w:t>
+      </w:r>
+      <w:r>
+        <w:rPr>
+          <w:rFonts w:ascii="Times New Roman" w:hAnsi="Times New Roman" w:cs="Times New Roman"/>
+          <w:sz w:val="24"/>
+          <w:szCs w:val="28"/>
+          <w:lang w:val="ru-RU"/>
+        </w:rPr>
+        <w:t xml:space="preserve"> – действия, которые агент потенциально может выполнить, находясь в конкретном состоянии и взаимодействии со внешней средой</w:t>
+      </w:r>
+      <w:r>
+        <w:rPr>
+          <w:rFonts w:ascii="Times New Roman" w:hAnsi="Times New Roman" w:cs="Times New Roman"/>
+          <w:sz w:val="24"/>
+          <w:szCs w:val="28"/>
+          <w:lang w:val="ru-RU"/>
+        </w:rPr>
+        <w:t>;</w:t>
+      </w:r>
+    </w:p>
+    <w:p>
+      <w:pPr>
+        <w:pStyle w:val="ListParagraph"/>
+        <w:spacing w:after="0" w:line="360" w:lineRule="auto"/>
+        <w:ind w:left="0" w:firstLine="567"/>
+        <w:jc w:val="both"/>
+        <w:rPr>
+          <w:rFonts w:ascii="Times New Roman" w:hAnsi="Times New Roman" w:cs="Times New Roman"/>
+          <w:sz w:val="24"/>
+          <w:szCs w:val="28"/>
+          <w:lang w:val="ru-RU"/>
+        </w:rPr>
+      </w:pPr>
+      <w:r>
+        <w:rPr>
+          <w:rFonts w:ascii="Times New Roman" w:hAnsi="Times New Roman" w:cs="Times New Roman"/>
+          <w:sz w:val="24"/>
+          <w:szCs w:val="28"/>
+          <w:lang w:val="ru-RU"/>
+        </w:rPr>
+        <w:t>Другие</w:t>
+      </w:r>
+      <w:r>
+        <w:rPr>
+          <w:rFonts w:ascii="Times New Roman" w:hAnsi="Times New Roman" w:cs="Times New Roman"/>
+          <w:sz w:val="24"/>
+          <w:szCs w:val="28"/>
+          <w:lang w:val="ru-RU"/>
+        </w:rPr>
+        <w:t xml:space="preserve"> параметры </w:t>
+      </w:r>
+      <w:r>
+        <w:rPr>
+          <w:rFonts w:ascii="Times New Roman" w:hAnsi="Times New Roman" w:cs="Times New Roman"/>
+          <w:sz w:val="24"/>
+          <w:szCs w:val="28"/>
+          <w:lang w:val="ru-RU"/>
+        </w:rPr>
+        <w:t xml:space="preserve">(на пример, </w:t>
+      </w:r>
+      <w:r>
+        <w:rPr>
+          <w:rFonts w:ascii="Times New Roman" w:hAnsi="Times New Roman" w:cs="Times New Roman"/>
+          <w:sz w:val="24"/>
+          <w:szCs w:val="28"/>
+          <w:lang w:val="ru-RU"/>
+        </w:rPr>
+        <w:t>вознаграждение</w:t>
+      </w:r>
+      <w:r>
+        <w:rPr>
+          <w:rFonts w:ascii="Times New Roman" w:hAnsi="Times New Roman" w:cs="Times New Roman"/>
+          <w:sz w:val="24"/>
+          <w:szCs w:val="28"/>
+          <w:lang w:val="ru-RU"/>
+        </w:rPr>
+        <w:t>,</w:t>
+      </w:r>
+      <w:r>
+        <w:rPr>
+          <w:rFonts w:ascii="Times New Roman" w:hAnsi="Times New Roman" w:cs="Times New Roman"/>
+          <w:sz w:val="24"/>
+          <w:szCs w:val="28"/>
+          <w:lang w:val="ru-RU"/>
+        </w:rPr>
+        <w:t xml:space="preserve"> функция ценности</w:t>
+      </w:r>
+      <w:r>
+        <w:rPr>
+          <w:rFonts w:ascii="Times New Roman" w:hAnsi="Times New Roman" w:cs="Times New Roman"/>
+          <w:sz w:val="24"/>
+          <w:szCs w:val="28"/>
+          <w:lang w:val="ru-RU"/>
+        </w:rPr>
+        <w:t>)</w:t>
+      </w:r>
+      <w:r>
+        <w:rPr>
+          <w:rFonts w:ascii="Times New Roman" w:hAnsi="Times New Roman" w:cs="Times New Roman"/>
+          <w:sz w:val="24"/>
+          <w:szCs w:val="28"/>
+          <w:lang w:val="ru-RU"/>
+        </w:rPr>
+        <w:t xml:space="preserve"> определяются на этапе 2 реализации задач обучения с подкреплением и </w:t>
+      </w:r>
+      <w:r>
+        <w:rPr>
+          <w:rFonts w:ascii="Times New Roman" w:hAnsi="Times New Roman" w:cs="Times New Roman"/>
+          <w:sz w:val="24"/>
+          <w:szCs w:val="28"/>
+          <w:lang w:val="ru-RU"/>
+        </w:rPr>
+        <w:t>зависят от выбранного алгоритма.</w:t>
+      </w:r>
+    </w:p>
+    <w:p>
+      <w:pPr>
+        <w:spacing w:after="0" w:line="360" w:lineRule="auto"/>
+        <w:ind w:firstLine="567"/>
+        <w:jc w:val="both"/>
+        <w:rPr>
+          <w:rFonts w:ascii="Times New Roman" w:hAnsi="Times New Roman" w:cs="Times New Roman"/>
+          <w:sz w:val="24"/>
+          <w:szCs w:val="28"/>
+          <w:lang w:val="ru-RU"/>
+        </w:rPr>
+      </w:pPr>
+      <w:r>
+        <w:rPr>
+          <w:rFonts w:ascii="Times New Roman" w:hAnsi="Times New Roman" w:cs="Times New Roman"/>
+          <w:sz w:val="24"/>
+          <w:szCs w:val="28"/>
+          <w:lang w:val="ru-RU"/>
+        </w:rPr>
+        <w:t xml:space="preserve">Таким образом </w:t>
+      </w:r>
+      <w:r>
+        <w:rPr>
+          <w:rFonts w:ascii="Times New Roman" w:hAnsi="Times New Roman" w:cs="Times New Roman"/>
+          <w:sz w:val="24"/>
+          <w:szCs w:val="28"/>
+          <w:lang w:val="ru-RU"/>
+        </w:rPr>
+        <w:t>до</w:t>
+      </w:r>
+      <w:r>
+        <w:rPr>
+          <w:rFonts w:ascii="Times New Roman" w:hAnsi="Times New Roman" w:cs="Times New Roman"/>
+          <w:sz w:val="24"/>
+          <w:szCs w:val="28"/>
+          <w:lang w:val="ru-RU"/>
+        </w:rPr>
+        <w:t xml:space="preserve"> начала применения алгоритма обучения на</w:t>
+      </w:r>
+      <w:r>
+        <w:rPr>
+          <w:rFonts w:ascii="Times New Roman" w:hAnsi="Times New Roman" w:cs="Times New Roman"/>
+          <w:sz w:val="24"/>
+          <w:szCs w:val="28"/>
+          <w:lang w:val="ru-RU"/>
+        </w:rPr>
+        <w:t>до провести инициализацию системы, то есть э</w:t>
+      </w:r>
+      <w:r>
+        <w:rPr>
+          <w:rFonts w:ascii="Times New Roman" w:hAnsi="Times New Roman" w:cs="Times New Roman"/>
+          <w:sz w:val="24"/>
+          <w:szCs w:val="28"/>
+          <w:lang w:val="ru-RU"/>
+        </w:rPr>
+        <w:t>тап определения обучаемой системы</w:t>
+      </w:r>
+      <w:r>
+        <w:rPr>
+          <w:rFonts w:ascii="Times New Roman" w:hAnsi="Times New Roman" w:cs="Times New Roman"/>
+          <w:sz w:val="24"/>
+          <w:szCs w:val="28"/>
+          <w:lang w:val="ru-RU"/>
+        </w:rPr>
+        <w:t>, состоящего из</w:t>
+      </w:r>
+      <w:r>
+        <w:rPr>
+          <w:rFonts w:ascii="Times New Roman" w:hAnsi="Times New Roman" w:cs="Times New Roman"/>
+          <w:sz w:val="24"/>
+          <w:szCs w:val="28"/>
+          <w:lang w:val="ru-RU"/>
+        </w:rPr>
+        <w:t xml:space="preserve"> следующих шагов</w:t>
+      </w:r>
+      <w:r>
+        <w:rPr>
+          <w:rFonts w:ascii="Times New Roman" w:hAnsi="Times New Roman" w:cs="Times New Roman"/>
+          <w:sz w:val="24"/>
+          <w:szCs w:val="28"/>
+          <w:lang w:val="ru-RU"/>
+        </w:rPr>
+        <w:t xml:space="preserve"> соответственно</w:t>
+      </w:r>
+      <w:r>
+        <w:rPr>
+          <w:rFonts w:ascii="Times New Roman" w:hAnsi="Times New Roman" w:cs="Times New Roman"/>
+          <w:sz w:val="24"/>
+          <w:szCs w:val="28"/>
+          <w:lang w:val="ru-RU"/>
+        </w:rPr>
+        <w:t>:</w:t>
       </w:r>
     </w:p>
     <w:p>
@@ -1472,16 +1820,7 @@
           <w:szCs w:val="28"/>
           <w:lang w:val="ru-RU"/>
         </w:rPr>
-        <w:t xml:space="preserve">инициализация агента обучения, </w:t>
-      </w:r>
-      <w:r>
-        <w:rPr>
-          <w:rFonts w:ascii="Times New Roman" w:hAnsi="Times New Roman" w:cs="Times New Roman"/>
-          <w:sz w:val="24"/>
-          <w:szCs w:val="28"/>
-          <w:lang w:val="ru-RU"/>
-        </w:rPr>
-        <w:t>то есть того, кого надо обучить</w:t>
+        <w:t>инициализация агента</w:t>
       </w:r>
     </w:p>
     <w:p>
@@ -1516,6 +1855,15 @@
           <w:szCs w:val="28"/>
           <w:lang w:val="ru-RU"/>
         </w:rPr>
+        <w:t xml:space="preserve">множества </w:t>
+      </w:r>
+      <w:r>
+        <w:rPr>
+          <w:rFonts w:ascii="Times New Roman" w:hAnsi="Times New Roman" w:cs="Times New Roman"/>
+          <w:sz w:val="24"/>
+          <w:szCs w:val="28"/>
+          <w:lang w:val="ru-RU"/>
+        </w:rPr>
         <w:t>состояни</w:t>
       </w:r>
       <w:r>
@@ -1526,26 +1874,6 @@
           <w:lang w:val="ru-RU"/>
         </w:rPr>
         <w:t>й</w:t>
-      </w:r>
-      <w:r>
-        <w:rPr>
-          <w:rFonts w:ascii="Times New Roman" w:hAnsi="Times New Roman" w:cs="Times New Roman"/>
-          <w:sz w:val="24"/>
-          <w:szCs w:val="28"/>
-          <w:lang w:val="ru-RU"/>
-        </w:rPr>
-        <w:t>, в которых может пребывать агент в процессе о</w:t>
-      </w:r>
-      <w:bookmarkStart w:id="0" w:name="_GoBack"/>
-      <w:bookmarkEnd w:id="0"/>
-      <w:r>
-        <w:rPr>
-          <w:rFonts w:ascii="Times New Roman" w:hAnsi="Times New Roman" w:cs="Times New Roman"/>
-          <w:sz w:val="24"/>
-          <w:szCs w:val="28"/>
-          <w:lang w:val="ru-RU"/>
-        </w:rPr>
-        <w:t>бучения</w:t>
       </w:r>
     </w:p>
     <w:p>
@@ -1580,6 +1908,15 @@
           <w:szCs w:val="28"/>
           <w:lang w:val="ru-RU"/>
         </w:rPr>
+        <w:t xml:space="preserve">множества </w:t>
+      </w:r>
+      <w:r>
+        <w:rPr>
+          <w:rFonts w:ascii="Times New Roman" w:hAnsi="Times New Roman" w:cs="Times New Roman"/>
+          <w:sz w:val="24"/>
+          <w:szCs w:val="28"/>
+          <w:lang w:val="ru-RU"/>
+        </w:rPr>
         <w:t>действи</w:t>
       </w:r>
       <w:r>
@@ -1589,59 +1926,8 @@
           <w:szCs w:val="28"/>
           <w:lang w:val="ru-RU"/>
         </w:rPr>
-        <w:t>й,</w:t>
-      </w:r>
-      <w:r>
-        <w:rPr>
-          <w:rFonts w:ascii="Times New Roman" w:hAnsi="Times New Roman" w:cs="Times New Roman"/>
-          <w:sz w:val="24"/>
-          <w:szCs w:val="28"/>
-          <w:lang w:val="ru-RU"/>
-        </w:rPr>
-        <w:t xml:space="preserve"> которы</w:t>
-      </w:r>
-      <w:r>
-        <w:rPr>
-          <w:rFonts w:ascii="Times New Roman" w:hAnsi="Times New Roman" w:cs="Times New Roman"/>
-          <w:sz w:val="24"/>
-          <w:szCs w:val="28"/>
-          <w:lang w:val="ru-RU"/>
-        </w:rPr>
-        <w:t>е может выполнять</w:t>
-      </w:r>
-      <w:r>
-        <w:rPr>
-          <w:rFonts w:ascii="Times New Roman" w:hAnsi="Times New Roman" w:cs="Times New Roman"/>
-          <w:sz w:val="24"/>
-          <w:szCs w:val="28"/>
-          <w:lang w:val="ru-RU"/>
-        </w:rPr>
-        <w:t xml:space="preserve"> агент в процессе обучения</w:t>
-      </w:r>
-    </w:p>
-    <w:p>
-      <w:pPr>
-        <w:spacing w:after="0" w:line="360" w:lineRule="auto"/>
-        <w:jc w:val="both"/>
-        <w:rPr>
-          <w:rFonts w:ascii="Times New Roman" w:hAnsi="Times New Roman" w:cs="Times New Roman"/>
-          <w:sz w:val="24"/>
-          <w:szCs w:val="28"/>
-          <w:lang w:val="ru-RU"/>
-        </w:rPr>
-      </w:pPr>
-    </w:p>
-    <w:p>
-      <w:pPr>
-        <w:spacing w:after="0" w:line="360" w:lineRule="auto"/>
-        <w:jc w:val="both"/>
-        <w:rPr>
-          <w:rFonts w:ascii="Times New Roman" w:hAnsi="Times New Roman" w:cs="Times New Roman"/>
-          <w:sz w:val="24"/>
-          <w:szCs w:val="28"/>
-          <w:lang w:val="ru-RU"/>
-        </w:rPr>
-      </w:pPr>
+        <w:t>й</w:t>
+      </w:r>
     </w:p>
     <w:p>
       <w:pPr>
@@ -1671,7 +1957,16 @@
           <w:szCs w:val="28"/>
           <w:lang w:val="ru-RU"/>
         </w:rPr>
-        <w:t>чёткое определение того, что мы хотим обучить и чему.</w:t>
+        <w:t>чёткое определение то</w:t>
+      </w:r>
+      <w:r>
+        <w:rPr>
+          <w:rFonts w:ascii="Times New Roman" w:hAnsi="Times New Roman" w:cs="Times New Roman"/>
+          <w:sz w:val="24"/>
+          <w:szCs w:val="28"/>
+          <w:lang w:val="ru-RU"/>
+        </w:rPr>
+        <w:t xml:space="preserve">го, что мы хотим обучить и чему. </w:t>
       </w:r>
     </w:p>
     <w:p>
@@ -1777,6 +2072,24 @@
           <w:lang w:val="ru-RU"/>
         </w:rPr>
       </w:pPr>
+      <w:r>
+        <w:rPr>
+          <w:rFonts w:ascii="Times New Roman" w:hAnsi="Times New Roman" w:cs="Times New Roman"/>
+          <w:sz w:val="24"/>
+          <w:szCs w:val="28"/>
+          <w:lang w:val="ru-RU"/>
+        </w:rPr>
+        <w:t xml:space="preserve">4) </w:t>
+      </w:r>
+      <w:r>
+        <w:rPr>
+          <w:rFonts w:ascii="Times New Roman" w:hAnsi="Times New Roman" w:cs="Times New Roman"/>
+          <w:sz w:val="24"/>
+          <w:szCs w:val="28"/>
+          <w:lang w:val="ru-RU"/>
+        </w:rPr>
+        <w:t>выбрать алгоритм, в соответствии с которым будет проводится обучение</w:t>
+      </w:r>
     </w:p>
     <w:p>
       <w:pPr>
@@ -1797,16 +2110,7 @@
           <w:szCs w:val="28"/>
           <w:lang w:val="ru-RU"/>
         </w:rPr>
-        <w:t xml:space="preserve">4) </w:t>
-      </w:r>
-      <w:r>
-        <w:rPr>
-          <w:rFonts w:ascii="Times New Roman" w:hAnsi="Times New Roman" w:cs="Times New Roman"/>
-          <w:sz w:val="24"/>
-          <w:szCs w:val="28"/>
-          <w:lang w:val="ru-RU"/>
-        </w:rPr>
-        <w:t>выбрать алгоритм, в соответствии с которым будет проводится обучение</w:t>
+        <w:t>5) определить все необходимые параметры в зависимости от выбранного алгоритма</w:t>
       </w:r>
     </w:p>
     <w:p>
@@ -1828,7 +2132,7 @@
           <w:szCs w:val="28"/>
           <w:lang w:val="ru-RU"/>
         </w:rPr>
-        <w:t>5) определить все необходимые параметры в зависимости от выбранного алгоритма</w:t>
+        <w:t>6) описать процесс обучения</w:t>
       </w:r>
     </w:p>
     <w:p>
@@ -1850,7 +2154,7 @@
           <w:szCs w:val="28"/>
           <w:lang w:val="ru-RU"/>
         </w:rPr>
-        <w:t>6) описать процесс обучения</w:t>
+        <w:t>7) проанализировать полученные результаты</w:t>
       </w:r>
     </w:p>
     <w:p>
@@ -1865,15 +2169,6 @@
           <w:lang w:val="ru-RU"/>
         </w:rPr>
       </w:pPr>
-      <w:r>
-        <w:rPr>
-          <w:rFonts w:ascii="Times New Roman" w:hAnsi="Times New Roman" w:cs="Times New Roman"/>
-          <w:sz w:val="24"/>
-          <w:szCs w:val="28"/>
-          <w:lang w:val="ru-RU"/>
-        </w:rPr>
-        <w:t>7) проанализировать полученные результаты</w:t>
-      </w:r>
     </w:p>
     <w:p>
       <w:pPr>
@@ -1900,6 +2195,15 @@
           <w:lang w:val="ru-RU"/>
         </w:rPr>
       </w:pPr>
+      <w:r>
+        <w:rPr>
+          <w:rFonts w:ascii="Times New Roman" w:hAnsi="Times New Roman" w:cs="Times New Roman"/>
+          <w:sz w:val="24"/>
+          <w:szCs w:val="28"/>
+          <w:lang w:val="ru-RU"/>
+        </w:rPr>
+        <w:t>2) выбирается алгоритм для реализации обучения с подкреплением</w:t>
+      </w:r>
     </w:p>
     <w:p>
       <w:pPr>
@@ -1920,7 +2224,7 @@
           <w:szCs w:val="28"/>
           <w:lang w:val="ru-RU"/>
         </w:rPr>
-        <w:t>2) выбирается алгоритм для реализации обучения с подкреплением</w:t>
+        <w:t xml:space="preserve">3) определяются параметры обучения для применения выбранного алгоритма обучения </w:t>
       </w:r>
     </w:p>
     <w:p>
@@ -1942,7 +2246,7 @@
           <w:szCs w:val="28"/>
           <w:lang w:val="ru-RU"/>
         </w:rPr>
-        <w:t xml:space="preserve">3) определяются параметры обучения для применения выбранного алгоритма обучения </w:t>
+        <w:t>4) применение выбранного алгоритма с определёнными ранее параметрами</w:t>
       </w:r>
     </w:p>
     <w:p>
@@ -1957,15 +2261,6 @@
           <w:lang w:val="ru-RU"/>
         </w:rPr>
       </w:pPr>
-      <w:r>
-        <w:rPr>
-          <w:rFonts w:ascii="Times New Roman" w:hAnsi="Times New Roman" w:cs="Times New Roman"/>
-          <w:sz w:val="24"/>
-          <w:szCs w:val="28"/>
-          <w:lang w:val="ru-RU"/>
-        </w:rPr>
-        <w:t>4) применение выбранного алгоритма с определёнными ранее параметрами</w:t>
-      </w:r>
     </w:p>
     <w:p>
       <w:pPr>
@@ -1979,6 +2274,24 @@
           <w:lang w:val="ru-RU"/>
         </w:rPr>
       </w:pPr>
+      <w:r>
+        <w:rPr>
+          <w:rFonts w:ascii="Times New Roman" w:hAnsi="Times New Roman" w:cs="Times New Roman"/>
+          <w:sz w:val="24"/>
+          <w:szCs w:val="28"/>
+        </w:rPr>
+        <w:lastRenderedPageBreak/>
+        <w:t>Agent</w:t>
+      </w:r>
+      <w:r>
+        <w:rPr>
+          <w:rFonts w:ascii="Times New Roman" w:hAnsi="Times New Roman" w:cs="Times New Roman"/>
+          <w:sz w:val="24"/>
+          <w:szCs w:val="28"/>
+          <w:lang w:val="ru-RU"/>
+        </w:rPr>
+        <w:t>:</w:t>
+      </w:r>
     </w:p>
     <w:p>
       <w:pPr>
@@ -1992,13 +2305,39 @@
           <w:lang w:val="ru-RU"/>
         </w:rPr>
       </w:pPr>
-      <w:r>
-        <w:rPr>
-          <w:rFonts w:ascii="Times New Roman" w:hAnsi="Times New Roman" w:cs="Times New Roman"/>
-          <w:sz w:val="24"/>
-          <w:szCs w:val="28"/>
-        </w:rPr>
-        <w:t>Agent</w:t>
+    </w:p>
+    <w:p>
+      <w:pPr>
+        <w:spacing w:after="0" w:line="360" w:lineRule="auto"/>
+        <w:ind w:firstLine="567"/>
+        <w:jc w:val="both"/>
+        <w:rPr>
+          <w:rFonts w:ascii="Times New Roman" w:hAnsi="Times New Roman" w:cs="Times New Roman"/>
+          <w:sz w:val="24"/>
+          <w:szCs w:val="28"/>
+          <w:lang w:val="ru-RU"/>
+        </w:rPr>
+      </w:pPr>
+    </w:p>
+    <w:p>
+      <w:pPr>
+        <w:spacing w:after="0" w:line="360" w:lineRule="auto"/>
+        <w:ind w:firstLine="567"/>
+        <w:jc w:val="both"/>
+        <w:rPr>
+          <w:rFonts w:ascii="Times New Roman" w:hAnsi="Times New Roman" w:cs="Times New Roman"/>
+          <w:sz w:val="24"/>
+          <w:szCs w:val="28"/>
+          <w:lang w:val="ru-RU"/>
+        </w:rPr>
+      </w:pPr>
+      <w:r>
+        <w:rPr>
+          <w:rFonts w:ascii="Times New Roman" w:hAnsi="Times New Roman" w:cs="Times New Roman"/>
+          <w:sz w:val="24"/>
+          <w:szCs w:val="28"/>
+        </w:rPr>
+        <w:t>State</w:t>
       </w:r>
       <w:r>
         <w:rPr>
@@ -2022,6 +2361,200 @@
           <w:lang w:val="ru-RU"/>
         </w:rPr>
       </w:pPr>
+      <w:r>
+        <w:rPr>
+          <w:rFonts w:ascii="Times New Roman" w:hAnsi="Times New Roman" w:cs="Times New Roman"/>
+          <w:sz w:val="24"/>
+          <w:szCs w:val="28"/>
+          <w:lang w:val="ru-RU"/>
+        </w:rPr>
+        <w:t xml:space="preserve">Состояние мультиагента в конкретный момент времени состоит из состояний каждого отдельного агента в </w:t>
+      </w:r>
+      <w:r>
+        <w:rPr>
+          <w:rFonts w:ascii="Times New Roman" w:hAnsi="Times New Roman" w:cs="Times New Roman"/>
+          <w:sz w:val="24"/>
+          <w:szCs w:val="28"/>
+          <w:lang w:val="ru-RU"/>
+        </w:rPr>
+        <w:t>этот</w:t>
+      </w:r>
+      <w:r>
+        <w:rPr>
+          <w:rFonts w:ascii="Times New Roman" w:hAnsi="Times New Roman" w:cs="Times New Roman"/>
+          <w:sz w:val="24"/>
+          <w:szCs w:val="28"/>
+          <w:lang w:val="ru-RU"/>
+        </w:rPr>
+        <w:t xml:space="preserve"> момент времени.</w:t>
+      </w:r>
+      <w:r>
+        <w:rPr>
+          <w:rFonts w:ascii="Times New Roman" w:hAnsi="Times New Roman" w:cs="Times New Roman"/>
+          <w:sz w:val="24"/>
+          <w:szCs w:val="28"/>
+          <w:lang w:val="ru-RU"/>
+        </w:rPr>
+        <w:t xml:space="preserve"> Множеств</w:t>
+      </w:r>
+      <w:r>
+        <w:rPr>
+          <w:rFonts w:ascii="Times New Roman" w:hAnsi="Times New Roman" w:cs="Times New Roman"/>
+          <w:sz w:val="24"/>
+          <w:szCs w:val="28"/>
+          <w:lang w:val="ru-RU"/>
+        </w:rPr>
+        <w:t>о состояний состоит из</w:t>
+      </w:r>
+      <w:r>
+        <w:rPr>
+          <w:rFonts w:ascii="Times New Roman" w:hAnsi="Times New Roman" w:cs="Times New Roman"/>
+          <w:sz w:val="24"/>
+          <w:szCs w:val="28"/>
+          <w:lang w:val="ru-RU"/>
+        </w:rPr>
+        <w:t xml:space="preserve"> </w:t>
+      </w:r>
+      <w:r>
+        <w:rPr>
+          <w:rFonts w:ascii="Times New Roman" w:hAnsi="Times New Roman" w:cs="Times New Roman"/>
+          <w:sz w:val="24"/>
+          <w:szCs w:val="28"/>
+          <w:lang w:val="ru-RU"/>
+        </w:rPr>
+        <w:t>множеств состояний каждого вход</w:t>
+      </w:r>
+      <w:r>
+        <w:rPr>
+          <w:rFonts w:ascii="Times New Roman" w:hAnsi="Times New Roman" w:cs="Times New Roman"/>
+          <w:sz w:val="24"/>
+          <w:szCs w:val="28"/>
+          <w:lang w:val="ru-RU"/>
+        </w:rPr>
+        <w:t xml:space="preserve">ящего в мультиагента агента. А это значит, что множество состояний мультиагента – это </w:t>
+      </w:r>
+      <w:r>
+        <w:rPr>
+          <w:rFonts w:ascii="Times New Roman" w:hAnsi="Times New Roman" w:cs="Times New Roman"/>
+          <w:sz w:val="24"/>
+          <w:szCs w:val="28"/>
+          <w:lang w:val="ru-RU"/>
+        </w:rPr>
+        <w:t xml:space="preserve"> </w:t>
+      </w:r>
+      <w:r>
+        <w:rPr>
+          <w:rFonts w:ascii="Times New Roman" w:hAnsi="Times New Roman" w:cs="Times New Roman"/>
+          <w:sz w:val="24"/>
+          <w:szCs w:val="28"/>
+          <w:lang w:val="ru-RU"/>
+        </w:rPr>
+        <w:t xml:space="preserve">При этом количество возможных состояний мультиагента равно количеству всех комбинаций </w:t>
+      </w:r>
+      <w:r>
+        <w:rPr>
+          <w:rFonts w:ascii="Times New Roman" w:hAnsi="Times New Roman" w:cs="Times New Roman"/>
+          <w:sz w:val="24"/>
+          <w:szCs w:val="28"/>
+          <w:lang w:val="ru-RU"/>
+        </w:rPr>
+        <w:t xml:space="preserve">возможных </w:t>
+      </w:r>
+      <w:r>
+        <w:rPr>
+          <w:rFonts w:ascii="Times New Roman" w:hAnsi="Times New Roman" w:cs="Times New Roman"/>
+          <w:sz w:val="24"/>
+          <w:szCs w:val="28"/>
+          <w:lang w:val="ru-RU"/>
+        </w:rPr>
+        <w:t xml:space="preserve">состояний каждого </w:t>
+      </w:r>
+      <w:r>
+        <w:rPr>
+          <w:rFonts w:ascii="Times New Roman" w:hAnsi="Times New Roman" w:cs="Times New Roman"/>
+          <w:sz w:val="24"/>
+          <w:szCs w:val="28"/>
+          <w:lang w:val="ru-RU"/>
+        </w:rPr>
+        <w:t>из агентов</w:t>
+      </w:r>
+      <w:r>
+        <w:rPr>
+          <w:rFonts w:ascii="Times New Roman" w:hAnsi="Times New Roman" w:cs="Times New Roman"/>
+          <w:sz w:val="24"/>
+          <w:szCs w:val="28"/>
+          <w:lang w:val="ru-RU"/>
+        </w:rPr>
+        <w:t>.</w:t>
+      </w:r>
+    </w:p>
+    <w:p>
+      <w:pPr>
+        <w:spacing w:after="0" w:line="360" w:lineRule="auto"/>
+        <w:jc w:val="center"/>
+        <w:rPr>
+          <w:rFonts w:ascii="Times New Roman" w:hAnsi="Times New Roman" w:cs="Times New Roman"/>
+          <w:sz w:val="24"/>
+          <w:szCs w:val="28"/>
+          <w:lang w:val="ru-RU"/>
+        </w:rPr>
+      </w:pPr>
+      <w:r>
+        <w:rPr>
+          <w:rFonts w:ascii="Times New Roman" w:hAnsi="Times New Roman" w:cs="Times New Roman"/>
+          <w:noProof/>
+          <w:sz w:val="24"/>
+          <w:szCs w:val="28"/>
+        </w:rPr>
+        <w:drawing>
+          <wp:inline distT="0" distB="0" distL="0" distR="0">
+            <wp:extent cx="4286250" cy="1990725"/>
+            <wp:effectExtent l="0" t="0" r="0" b="9525"/>
+            <wp:docPr id="1" name="Picture 1"/>
+            <wp:cNvGraphicFramePr>
+              <a:graphicFrameLocks xmlns:a="http://schemas.openxmlformats.org/drawingml/2006/main" noChangeAspect="1"/>
+            </wp:cNvGraphicFramePr>
+            <a:graphic xmlns:a="http://schemas.openxmlformats.org/drawingml/2006/main">
+              <a:graphicData uri="http://schemas.openxmlformats.org/drawingml/2006/picture">
+                <pic:pic xmlns:pic="http://schemas.openxmlformats.org/drawingml/2006/picture">
+                  <pic:nvPicPr>
+                    <pic:cNvPr id="0" name="Picture 1"/>
+                    <pic:cNvPicPr>
+                      <a:picLocks noChangeAspect="1" noChangeArrowheads="1"/>
+                    </pic:cNvPicPr>
+                  </pic:nvPicPr>
+                  <pic:blipFill>
+                    <a:blip r:embed="rId5">
+                      <a:extLst>
+                        <a:ext uri="{28A0092B-C50C-407E-A947-70E740481C1C}">
+                          <a14:useLocalDpi xmlns:a14="http://schemas.microsoft.com/office/drawing/2010/main" val="0"/>
+                        </a:ext>
+                      </a:extLst>
+                    </a:blip>
+                    <a:srcRect/>
+                    <a:stretch>
+                      <a:fillRect/>
+                    </a:stretch>
+                  </pic:blipFill>
+                  <pic:spPr bwMode="auto">
+                    <a:xfrm>
+                      <a:off x="0" y="0"/>
+                      <a:ext cx="4286250" cy="1990725"/>
+                    </a:xfrm>
+                    <a:prstGeom prst="rect">
+                      <a:avLst/>
+                    </a:prstGeom>
+                    <a:noFill/>
+                    <a:ln>
+                      <a:noFill/>
+                    </a:ln>
+                  </pic:spPr>
+                </pic:pic>
+              </a:graphicData>
+            </a:graphic>
+          </wp:inline>
+        </w:drawing>
+      </w:r>
     </w:p>
     <w:p>
       <w:pPr>
@@ -2035,6 +2568,159 @@
           <w:lang w:val="ru-RU"/>
         </w:rPr>
       </w:pPr>
+      <w:r>
+        <w:rPr>
+          <w:rFonts w:ascii="Times New Roman" w:hAnsi="Times New Roman" w:cs="Times New Roman"/>
+          <w:sz w:val="24"/>
+          <w:szCs w:val="28"/>
+          <w:lang w:val="ru-RU"/>
+        </w:rPr>
+        <w:t>В свою очередь сос</w:t>
+      </w:r>
+      <w:r>
+        <w:rPr>
+          <w:rFonts w:ascii="Times New Roman" w:hAnsi="Times New Roman" w:cs="Times New Roman"/>
+          <w:sz w:val="24"/>
+          <w:szCs w:val="28"/>
+          <w:lang w:val="ru-RU"/>
+        </w:rPr>
+        <w:t xml:space="preserve">тояние агента </w:t>
+      </w:r>
+      <w:r>
+        <w:rPr>
+          <w:rFonts w:ascii="Times New Roman" w:hAnsi="Times New Roman" w:cs="Times New Roman"/>
+          <w:sz w:val="24"/>
+          <w:szCs w:val="28"/>
+          <w:lang w:val="ru-RU"/>
+        </w:rPr>
+        <w:t xml:space="preserve">в конкретный момент времени </w:t>
+      </w:r>
+      <w:r>
+        <w:rPr>
+          <w:rFonts w:ascii="Times New Roman" w:hAnsi="Times New Roman" w:cs="Times New Roman"/>
+          <w:sz w:val="24"/>
+          <w:szCs w:val="28"/>
+          <w:lang w:val="ru-RU"/>
+        </w:rPr>
+        <w:t>описыва</w:t>
+      </w:r>
+      <w:r>
+        <w:rPr>
+          <w:rFonts w:ascii="Times New Roman" w:hAnsi="Times New Roman" w:cs="Times New Roman"/>
+          <w:sz w:val="24"/>
+          <w:szCs w:val="28"/>
+          <w:lang w:val="ru-RU"/>
+        </w:rPr>
+        <w:t>ет</w:t>
+      </w:r>
+      <w:r>
+        <w:rPr>
+          <w:rFonts w:ascii="Times New Roman" w:hAnsi="Times New Roman" w:cs="Times New Roman"/>
+          <w:sz w:val="24"/>
+          <w:szCs w:val="28"/>
+          <w:lang w:val="ru-RU"/>
+        </w:rPr>
+        <w:t xml:space="preserve">ся </w:t>
+      </w:r>
+      <w:r>
+        <w:rPr>
+          <w:rFonts w:ascii="Times New Roman" w:hAnsi="Times New Roman" w:cs="Times New Roman"/>
+          <w:sz w:val="24"/>
+          <w:szCs w:val="28"/>
+          <w:lang w:val="ru-RU"/>
+        </w:rPr>
+        <w:t xml:space="preserve">одним или </w:t>
+      </w:r>
+      <w:r>
+        <w:rPr>
+          <w:rFonts w:ascii="Times New Roman" w:hAnsi="Times New Roman" w:cs="Times New Roman"/>
+          <w:sz w:val="24"/>
+          <w:szCs w:val="28"/>
+          <w:lang w:val="ru-RU"/>
+        </w:rPr>
+        <w:t>несколькими разными параметрами.</w:t>
+      </w:r>
+      <w:r>
+        <w:rPr>
+          <w:rFonts w:ascii="Times New Roman" w:hAnsi="Times New Roman" w:cs="Times New Roman"/>
+          <w:sz w:val="24"/>
+          <w:szCs w:val="28"/>
+          <w:lang w:val="ru-RU"/>
+        </w:rPr>
+        <w:t xml:space="preserve"> </w:t>
+      </w:r>
+      <w:r>
+        <w:rPr>
+          <w:rFonts w:ascii="Times New Roman" w:hAnsi="Times New Roman" w:cs="Times New Roman"/>
+          <w:sz w:val="24"/>
+          <w:szCs w:val="28"/>
+          <w:lang w:val="ru-RU"/>
+        </w:rPr>
+        <w:t>Каждый из этих параметров имеет свою область значений.</w:t>
+      </w:r>
+      <w:r>
+        <w:rPr>
+          <w:rFonts w:ascii="Times New Roman" w:hAnsi="Times New Roman" w:cs="Times New Roman"/>
+          <w:sz w:val="24"/>
+          <w:szCs w:val="28"/>
+          <w:lang w:val="ru-RU"/>
+        </w:rPr>
+        <w:t xml:space="preserve"> </w:t>
+      </w:r>
+      <w:r>
+        <w:rPr>
+          <w:rFonts w:ascii="Times New Roman" w:hAnsi="Times New Roman" w:cs="Times New Roman"/>
+          <w:sz w:val="24"/>
+          <w:szCs w:val="28"/>
+          <w:lang w:val="ru-RU"/>
+        </w:rPr>
+        <w:t>Они могут задаваться либо как интервал</w:t>
+      </w:r>
+      <w:r>
+        <w:rPr>
+          <w:rFonts w:ascii="Times New Roman" w:hAnsi="Times New Roman" w:cs="Times New Roman"/>
+          <w:sz w:val="24"/>
+          <w:szCs w:val="28"/>
+          <w:lang w:val="ru-RU"/>
+        </w:rPr>
+        <w:t>ьная разбивка с указанием</w:t>
+      </w:r>
+      <w:r>
+        <w:rPr>
+          <w:rFonts w:ascii="Times New Roman" w:hAnsi="Times New Roman" w:cs="Times New Roman"/>
+          <w:sz w:val="24"/>
+          <w:szCs w:val="28"/>
+          <w:lang w:val="ru-RU"/>
+        </w:rPr>
+        <w:t xml:space="preserve"> шаг</w:t>
+      </w:r>
+      <w:r>
+        <w:rPr>
+          <w:rFonts w:ascii="Times New Roman" w:hAnsi="Times New Roman" w:cs="Times New Roman"/>
+          <w:sz w:val="24"/>
+          <w:szCs w:val="28"/>
+          <w:lang w:val="ru-RU"/>
+        </w:rPr>
+        <w:t>а между значениями</w:t>
+      </w:r>
+      <w:r>
+        <w:rPr>
+          <w:rFonts w:ascii="Times New Roman" w:hAnsi="Times New Roman" w:cs="Times New Roman"/>
+          <w:sz w:val="24"/>
+          <w:szCs w:val="28"/>
+          <w:lang w:val="ru-RU"/>
+        </w:rPr>
+        <w:t>, либо просто как набор значений.</w:t>
+      </w:r>
+      <w:r>
+        <w:rPr>
+          <w:rFonts w:ascii="Times New Roman" w:hAnsi="Times New Roman" w:cs="Times New Roman"/>
+          <w:sz w:val="24"/>
+          <w:szCs w:val="28"/>
+          <w:lang w:val="ru-RU"/>
+        </w:rPr>
+        <w:t xml:space="preserve"> </w:t>
+      </w:r>
     </w:p>
     <w:p>
       <w:pPr>
@@ -2053,18 +2739,532 @@
           <w:rFonts w:ascii="Times New Roman" w:hAnsi="Times New Roman" w:cs="Times New Roman"/>
           <w:sz w:val="24"/>
           <w:szCs w:val="28"/>
-        </w:rPr>
-        <w:t>State</w:t>
-      </w:r>
-      <w:r>
-        <w:rPr>
-          <w:rFonts w:ascii="Times New Roman" w:hAnsi="Times New Roman" w:cs="Times New Roman"/>
-          <w:sz w:val="24"/>
-          <w:szCs w:val="28"/>
-          <w:lang w:val="ru-RU"/>
-        </w:rPr>
-        <w:t>:</w:t>
-      </w:r>
+          <w:lang w:val="ru-RU"/>
+        </w:rPr>
+        <w:t xml:space="preserve">Рассмотрим, </w:t>
+      </w:r>
+      <w:r>
+        <w:rPr>
+          <w:rFonts w:ascii="Times New Roman" w:hAnsi="Times New Roman" w:cs="Times New Roman"/>
+          <w:sz w:val="24"/>
+          <w:szCs w:val="28"/>
+          <w:lang w:val="ru-RU"/>
+        </w:rPr>
+        <w:t>к</w:t>
+      </w:r>
+      <w:r>
+        <w:rPr>
+          <w:rFonts w:ascii="Times New Roman" w:hAnsi="Times New Roman" w:cs="Times New Roman"/>
+          <w:sz w:val="24"/>
+          <w:szCs w:val="28"/>
+          <w:lang w:val="ru-RU"/>
+        </w:rPr>
+        <w:t xml:space="preserve"> пример</w:t>
+      </w:r>
+      <w:r>
+        <w:rPr>
+          <w:rFonts w:ascii="Times New Roman" w:hAnsi="Times New Roman" w:cs="Times New Roman"/>
+          <w:sz w:val="24"/>
+          <w:szCs w:val="28"/>
+          <w:lang w:val="ru-RU"/>
+        </w:rPr>
+        <w:t>у</w:t>
+      </w:r>
+      <w:r>
+        <w:rPr>
+          <w:rFonts w:ascii="Times New Roman" w:hAnsi="Times New Roman" w:cs="Times New Roman"/>
+          <w:sz w:val="24"/>
+          <w:szCs w:val="28"/>
+          <w:lang w:val="ru-RU"/>
+        </w:rPr>
+        <w:t>,</w:t>
+      </w:r>
+      <w:r>
+        <w:rPr>
+          <w:rFonts w:ascii="Times New Roman" w:hAnsi="Times New Roman" w:cs="Times New Roman"/>
+          <w:sz w:val="24"/>
+          <w:szCs w:val="28"/>
+          <w:lang w:val="ru-RU"/>
+        </w:rPr>
+        <w:t xml:space="preserve"> задачу</w:t>
+      </w:r>
+      <w:r>
+        <w:rPr>
+          <w:rFonts w:ascii="Times New Roman" w:hAnsi="Times New Roman" w:cs="Times New Roman"/>
+          <w:sz w:val="24"/>
+          <w:szCs w:val="28"/>
+          <w:lang w:val="ru-RU"/>
+        </w:rPr>
+        <w:t xml:space="preserve"> балансировки стержня на двигающейся тележке</w:t>
+      </w:r>
+      <w:r>
+        <w:rPr>
+          <w:rFonts w:ascii="Times New Roman" w:hAnsi="Times New Roman" w:cs="Times New Roman"/>
+          <w:sz w:val="24"/>
+          <w:szCs w:val="28"/>
+          <w:lang w:val="ru-RU"/>
+        </w:rPr>
+        <w:t xml:space="preserve">. </w:t>
+      </w:r>
+      <w:r>
+        <w:rPr>
+          <w:rFonts w:ascii="Times New Roman" w:hAnsi="Times New Roman" w:cs="Times New Roman"/>
+          <w:sz w:val="24"/>
+          <w:szCs w:val="28"/>
+          <w:lang w:val="ru-RU"/>
+        </w:rPr>
+        <w:t xml:space="preserve">Агент – система «тележка-стержень». Действия, составляющие множество состояний, представляют собой сдвиг влево, сдвиг вправо, остановка на месте. </w:t>
+      </w:r>
+      <w:r>
+        <w:rPr>
+          <w:rFonts w:ascii="Times New Roman" w:hAnsi="Times New Roman" w:cs="Times New Roman"/>
+          <w:sz w:val="24"/>
+          <w:szCs w:val="28"/>
+          <w:lang w:val="ru-RU"/>
+        </w:rPr>
+        <w:t>С</w:t>
+      </w:r>
+      <w:r>
+        <w:rPr>
+          <w:rFonts w:ascii="Times New Roman" w:hAnsi="Times New Roman" w:cs="Times New Roman"/>
+          <w:sz w:val="24"/>
+          <w:szCs w:val="28"/>
+          <w:lang w:val="ru-RU"/>
+        </w:rPr>
+        <w:t>остояние</w:t>
+      </w:r>
+      <w:r>
+        <w:rPr>
+          <w:rFonts w:ascii="Times New Roman" w:hAnsi="Times New Roman" w:cs="Times New Roman"/>
+          <w:sz w:val="24"/>
+          <w:szCs w:val="28"/>
+          <w:lang w:val="ru-RU"/>
+        </w:rPr>
+        <w:t xml:space="preserve"> такой системы</w:t>
+      </w:r>
+      <w:r>
+        <w:rPr>
+          <w:rFonts w:ascii="Times New Roman" w:hAnsi="Times New Roman" w:cs="Times New Roman"/>
+          <w:sz w:val="24"/>
+          <w:szCs w:val="28"/>
+          <w:lang w:val="ru-RU"/>
+        </w:rPr>
+        <w:t xml:space="preserve"> описывается с помощью четырёх параметров: </w:t>
+      </w:r>
+      <w:r>
+        <w:rPr>
+          <w:rFonts w:ascii="Times New Roman" w:hAnsi="Times New Roman" w:cs="Times New Roman"/>
+          <w:sz w:val="24"/>
+          <w:szCs w:val="28"/>
+          <w:lang w:val="ru-RU"/>
+        </w:rPr>
+        <w:t xml:space="preserve">позиция тележки на ограниченной платформе, угол отклонения стержня от вертикальной оси, ускорением тележки и </w:t>
+      </w:r>
+      <w:r>
+        <w:rPr>
+          <w:rFonts w:ascii="Times New Roman" w:hAnsi="Times New Roman" w:cs="Times New Roman"/>
+          <w:sz w:val="24"/>
+          <w:szCs w:val="28"/>
+          <w:lang w:val="ru-RU"/>
+        </w:rPr>
+        <w:t>круговым ускорением стержня.</w:t>
+      </w:r>
+      <w:r>
+        <w:rPr>
+          <w:rFonts w:ascii="Times New Roman" w:hAnsi="Times New Roman" w:cs="Times New Roman"/>
+          <w:sz w:val="24"/>
+          <w:szCs w:val="28"/>
+          <w:lang w:val="ru-RU"/>
+        </w:rPr>
+        <w:t xml:space="preserve"> </w:t>
+      </w:r>
+      <w:r>
+        <w:rPr>
+          <w:rFonts w:ascii="Times New Roman" w:hAnsi="Times New Roman" w:cs="Times New Roman"/>
+          <w:sz w:val="24"/>
+          <w:szCs w:val="28"/>
+          <w:lang w:val="ru-RU"/>
+        </w:rPr>
+        <w:t xml:space="preserve">Соответственно множество состояний – это перебор всех комбинаций возможных значений каждого из этих параметров. </w:t>
+      </w:r>
+      <w:r>
+        <w:rPr>
+          <w:rFonts w:ascii="Times New Roman" w:hAnsi="Times New Roman" w:cs="Times New Roman"/>
+          <w:sz w:val="24"/>
+          <w:szCs w:val="28"/>
+          <w:lang w:val="ru-RU"/>
+        </w:rPr>
+        <w:t>В процессе обучения к агенту прикладываются внешние возмущения, на которые он реагирует, выполняя действия и, таким образом, изменяя своё состояние.</w:t>
+      </w:r>
+    </w:p>
+    <w:p>
+      <w:pPr>
+        <w:spacing w:after="0" w:line="360" w:lineRule="auto"/>
+        <w:ind w:firstLine="567"/>
+        <w:jc w:val="both"/>
+        <w:rPr>
+          <w:rFonts w:ascii="Times New Roman" w:hAnsi="Times New Roman" w:cs="Times New Roman"/>
+          <w:sz w:val="24"/>
+          <w:szCs w:val="28"/>
+          <w:lang w:val="ru-RU"/>
+        </w:rPr>
+      </w:pPr>
+      <w:r>
+        <w:rPr>
+          <w:rFonts w:ascii="Times New Roman" w:hAnsi="Times New Roman" w:cs="Times New Roman"/>
+          <w:sz w:val="24"/>
+          <w:szCs w:val="28"/>
+          <w:lang w:val="ru-RU"/>
+        </w:rPr>
+        <w:t>Возьмём первый параметр, то есть позицию тележки. Допустим</w:t>
+      </w:r>
+      <w:r>
+        <w:rPr>
+          <w:rFonts w:ascii="Times New Roman" w:hAnsi="Times New Roman" w:cs="Times New Roman"/>
+          <w:sz w:val="24"/>
+          <w:szCs w:val="28"/>
+          <w:lang w:val="ru-RU"/>
+        </w:rPr>
+        <w:t>,</w:t>
+      </w:r>
+      <w:r>
+        <w:rPr>
+          <w:rFonts w:ascii="Times New Roman" w:hAnsi="Times New Roman" w:cs="Times New Roman"/>
+          <w:sz w:val="24"/>
+          <w:szCs w:val="28"/>
+          <w:lang w:val="ru-RU"/>
+        </w:rPr>
+        <w:t xml:space="preserve"> платформа представляет собой горизонтальную ось, длинной 20 делений</w:t>
+      </w:r>
+      <w:r>
+        <w:rPr>
+          <w:rFonts w:ascii="Times New Roman" w:hAnsi="Times New Roman" w:cs="Times New Roman"/>
+          <w:sz w:val="24"/>
+          <w:szCs w:val="28"/>
+          <w:lang w:val="ru-RU"/>
+        </w:rPr>
+        <w:t xml:space="preserve"> </w:t>
+      </w:r>
+      <w:r>
+        <w:rPr>
+          <w:rFonts w:ascii="Times New Roman" w:hAnsi="Times New Roman" w:cs="Times New Roman"/>
+          <w:sz w:val="24"/>
+          <w:szCs w:val="28"/>
+          <w:lang w:val="ru-RU"/>
+        </w:rPr>
+        <w:t>([-10,10])</w:t>
+      </w:r>
+      <w:r>
+        <w:rPr>
+          <w:rFonts w:ascii="Times New Roman" w:hAnsi="Times New Roman" w:cs="Times New Roman"/>
+          <w:sz w:val="24"/>
+          <w:szCs w:val="28"/>
+          <w:lang w:val="ru-RU"/>
+        </w:rPr>
+        <w:t>. Вначале обучения</w:t>
+      </w:r>
+      <w:r>
+        <w:rPr>
+          <w:rFonts w:ascii="Times New Roman" w:hAnsi="Times New Roman" w:cs="Times New Roman"/>
+          <w:sz w:val="24"/>
+          <w:szCs w:val="28"/>
+          <w:lang w:val="ru-RU"/>
+        </w:rPr>
+        <w:t xml:space="preserve"> система «тележка-стержень», которая является агентом в данной задаче, </w:t>
+      </w:r>
+      <w:r>
+        <w:rPr>
+          <w:rFonts w:ascii="Times New Roman" w:hAnsi="Times New Roman" w:cs="Times New Roman"/>
+          <w:sz w:val="24"/>
+          <w:szCs w:val="28"/>
+          <w:lang w:val="ru-RU"/>
+        </w:rPr>
+        <w:t xml:space="preserve">находится в центре платформы, то есть на нулевой позиции. </w:t>
+      </w:r>
+      <w:r>
+        <w:rPr>
+          <w:rFonts w:ascii="Times New Roman" w:hAnsi="Times New Roman" w:cs="Times New Roman"/>
+          <w:sz w:val="24"/>
+          <w:szCs w:val="28"/>
+          <w:lang w:val="ru-RU"/>
+        </w:rPr>
+        <w:t xml:space="preserve">Как только внешняя среда приложит своё воздействие к тележке, последняя может сдвинутся на определённую позицию вправо, влево или не изменить своего положения. </w:t>
+      </w:r>
+      <w:r>
+        <w:rPr>
+          <w:rFonts w:ascii="Times New Roman" w:hAnsi="Times New Roman" w:cs="Times New Roman"/>
+          <w:sz w:val="24"/>
+          <w:szCs w:val="28"/>
+          <w:lang w:val="ru-RU"/>
+        </w:rPr>
+        <w:t>Это означает, что система будет пребывать около одного из делений. Поэтому считается, что позиция тележки – это ближайшее значение ближайшего деления к текущей реальной позиции тележки. Так как важность данного параметра проявляется в том, что тележка не должна выехать за пределы платформы, то в более детально</w:t>
+      </w:r>
+      <w:r>
+        <w:rPr>
+          <w:rFonts w:ascii="Times New Roman" w:hAnsi="Times New Roman" w:cs="Times New Roman"/>
+          <w:sz w:val="24"/>
+          <w:szCs w:val="28"/>
+          <w:lang w:val="ru-RU"/>
+        </w:rPr>
+        <w:t>й</w:t>
+      </w:r>
+      <w:r>
+        <w:rPr>
+          <w:rFonts w:ascii="Times New Roman" w:hAnsi="Times New Roman" w:cs="Times New Roman"/>
+          <w:sz w:val="24"/>
+          <w:szCs w:val="28"/>
+          <w:lang w:val="ru-RU"/>
+        </w:rPr>
+        <w:t xml:space="preserve"> разбивке нету потребности. Исходя из этого </w:t>
+      </w:r>
+      <w:r>
+        <w:rPr>
+          <w:rFonts w:ascii="Times New Roman" w:hAnsi="Times New Roman" w:cs="Times New Roman"/>
+          <w:sz w:val="24"/>
+          <w:szCs w:val="28"/>
+          <w:lang w:val="ru-RU"/>
+        </w:rPr>
+        <w:lastRenderedPageBreak/>
+        <w:t>множество значений данного параметра можно задать либо как разбивку по интервалу [-10,10</w:t>
+      </w:r>
+      <w:r>
+        <w:rPr>
+          <w:rFonts w:ascii="Times New Roman" w:hAnsi="Times New Roman" w:cs="Times New Roman"/>
+          <w:sz w:val="24"/>
+          <w:szCs w:val="28"/>
+          <w:lang w:val="ru-RU"/>
+        </w:rPr>
+        <w:t>]</w:t>
+      </w:r>
+      <w:r>
+        <w:rPr>
+          <w:rFonts w:ascii="Times New Roman" w:hAnsi="Times New Roman" w:cs="Times New Roman"/>
+          <w:sz w:val="24"/>
+          <w:szCs w:val="28"/>
+          <w:lang w:val="ru-RU"/>
+        </w:rPr>
+        <w:t xml:space="preserve"> с шагом в 1 деление, либо как множество {-10,-9,-</w:t>
+      </w:r>
+      <w:r>
+        <w:rPr>
+          <w:rFonts w:ascii="Times New Roman" w:hAnsi="Times New Roman" w:cs="Times New Roman"/>
+          <w:sz w:val="24"/>
+          <w:szCs w:val="28"/>
+          <w:lang w:val="ru-RU"/>
+        </w:rPr>
+        <w:t>8, …</w:t>
+      </w:r>
+      <w:r>
+        <w:rPr>
+          <w:rFonts w:ascii="Times New Roman" w:hAnsi="Times New Roman" w:cs="Times New Roman"/>
+          <w:sz w:val="24"/>
+          <w:szCs w:val="28"/>
+          <w:lang w:val="ru-RU"/>
+        </w:rPr>
+        <w:t xml:space="preserve"> </w:t>
+      </w:r>
+      <w:r>
+        <w:rPr>
+          <w:rFonts w:ascii="Times New Roman" w:hAnsi="Times New Roman" w:cs="Times New Roman"/>
+          <w:sz w:val="24"/>
+          <w:szCs w:val="28"/>
+          <w:lang w:val="ru-RU"/>
+        </w:rPr>
+        <w:t>, 0, …</w:t>
+      </w:r>
+      <w:r>
+        <w:rPr>
+          <w:rFonts w:ascii="Times New Roman" w:hAnsi="Times New Roman" w:cs="Times New Roman"/>
+          <w:sz w:val="24"/>
+          <w:szCs w:val="28"/>
+          <w:lang w:val="ru-RU"/>
+        </w:rPr>
+        <w:t xml:space="preserve"> </w:t>
+      </w:r>
+      <w:r>
+        <w:rPr>
+          <w:rFonts w:ascii="Times New Roman" w:hAnsi="Times New Roman" w:cs="Times New Roman"/>
+          <w:sz w:val="24"/>
+          <w:szCs w:val="28"/>
+          <w:lang w:val="ru-RU"/>
+        </w:rPr>
+        <w:t xml:space="preserve">, </w:t>
+      </w:r>
+      <w:r>
+        <w:rPr>
+          <w:rFonts w:ascii="Times New Roman" w:hAnsi="Times New Roman" w:cs="Times New Roman"/>
+          <w:sz w:val="24"/>
+          <w:szCs w:val="28"/>
+          <w:lang w:val="ru-RU"/>
+        </w:rPr>
+        <w:t>8,9,10}.</w:t>
+      </w:r>
+      <w:r>
+        <w:rPr>
+          <w:rFonts w:ascii="Times New Roman" w:hAnsi="Times New Roman" w:cs="Times New Roman"/>
+          <w:sz w:val="24"/>
+          <w:szCs w:val="28"/>
+          <w:lang w:val="ru-RU"/>
+        </w:rPr>
+        <w:t xml:space="preserve"> В данном случае второй вариант применить можно только потому, что значений не много и перечислить их не сложно. Если же рассматривать второй параметр состояний, то есть угол о</w:t>
+      </w:r>
+      <w:r>
+        <w:rPr>
+          <w:rFonts w:ascii="Times New Roman" w:hAnsi="Times New Roman" w:cs="Times New Roman"/>
+          <w:sz w:val="24"/>
+          <w:szCs w:val="28"/>
+          <w:lang w:val="ru-RU"/>
+        </w:rPr>
+        <w:t xml:space="preserve">тклонения стержня от оси, то от точности определения значений </w:t>
+      </w:r>
+      <w:r>
+        <w:rPr>
+          <w:rFonts w:ascii="Times New Roman" w:hAnsi="Times New Roman" w:cs="Times New Roman"/>
+          <w:sz w:val="24"/>
+          <w:szCs w:val="28"/>
+          <w:lang w:val="ru-RU"/>
+        </w:rPr>
+        <w:t>угла в конкретный момент времени зависит качество и скорость обучения (без учёта влияния на данные качественные оценки выбранного алгоритма и других параметров обучения)</w:t>
+      </w:r>
+      <w:r>
+        <w:rPr>
+          <w:rFonts w:ascii="Times New Roman" w:hAnsi="Times New Roman" w:cs="Times New Roman"/>
+          <w:sz w:val="24"/>
+          <w:szCs w:val="28"/>
+          <w:lang w:val="ru-RU"/>
+        </w:rPr>
+        <w:t xml:space="preserve">. Поэтому надо брать как можно более детальную (в разумных пределах) </w:t>
+      </w:r>
+      <w:r>
+        <w:rPr>
+          <w:rFonts w:ascii="Times New Roman" w:hAnsi="Times New Roman" w:cs="Times New Roman"/>
+          <w:sz w:val="24"/>
+          <w:szCs w:val="28"/>
+          <w:lang w:val="ru-RU"/>
+        </w:rPr>
+        <w:t>разбивку угла на интервале, ограниченном граничными условиями.</w:t>
+      </w:r>
+      <w:r>
+        <w:rPr>
+          <w:rFonts w:ascii="Times New Roman" w:hAnsi="Times New Roman" w:cs="Times New Roman"/>
+          <w:sz w:val="24"/>
+          <w:szCs w:val="28"/>
+          <w:lang w:val="ru-RU"/>
+        </w:rPr>
+        <w:t xml:space="preserve"> В этом случае вариант задания параметра состояния в виде просто перечисления является неудобным и </w:t>
+      </w:r>
+      <w:r>
+        <w:rPr>
+          <w:rFonts w:ascii="Times New Roman" w:hAnsi="Times New Roman" w:cs="Times New Roman"/>
+          <w:sz w:val="24"/>
+          <w:szCs w:val="28"/>
+          <w:lang w:val="ru-RU"/>
+        </w:rPr>
+        <w:t xml:space="preserve">сложным в представлении. </w:t>
+      </w:r>
+    </w:p>
+    <w:p>
+      <w:pPr>
+        <w:spacing w:after="0" w:line="360" w:lineRule="auto"/>
+        <w:ind w:firstLine="567"/>
+        <w:jc w:val="both"/>
+        <w:rPr>
+          <w:rFonts w:ascii="Times New Roman" w:hAnsi="Times New Roman" w:cs="Times New Roman"/>
+          <w:sz w:val="24"/>
+          <w:szCs w:val="28"/>
+          <w:lang w:val="ru-RU"/>
+        </w:rPr>
+      </w:pPr>
+      <w:r>
+        <w:rPr>
+          <w:rFonts w:ascii="Times New Roman" w:hAnsi="Times New Roman" w:cs="Times New Roman"/>
+          <w:sz w:val="24"/>
+          <w:szCs w:val="28"/>
+          <w:lang w:val="ru-RU"/>
+        </w:rPr>
+        <w:t>Понятное дело, что в программе в обоих случаях элементы будут представляться в виде перечисления, но в случае разбивки с шагом по интервалу в определение точных значений параметра пользователем нету необходимости, а это очень удобно в случае с большим количеством значений с постоянным шагом. Если изменения значений нельзя описать шагом, то надо использовать второй случай описания, то есть перечисление на прямую.</w:t>
+      </w:r>
+      <w:bookmarkStart w:id="0" w:name="_GoBack"/>
+      <w:bookmarkEnd w:id="0"/>
+    </w:p>
+    <w:p>
+      <w:pPr>
+        <w:spacing w:after="0" w:line="360" w:lineRule="auto"/>
+        <w:jc w:val="center"/>
+        <w:rPr>
+          <w:rFonts w:ascii="Times New Roman" w:hAnsi="Times New Roman" w:cs="Times New Roman"/>
+          <w:sz w:val="24"/>
+          <w:szCs w:val="28"/>
+          <w:lang w:val="ru-RU"/>
+        </w:rPr>
+      </w:pPr>
+      <w:r>
+        <w:rPr>
+          <w:rFonts w:ascii="Times New Roman" w:hAnsi="Times New Roman" w:cs="Times New Roman"/>
+          <w:noProof/>
+          <w:sz w:val="24"/>
+          <w:szCs w:val="28"/>
+        </w:rPr>
+        <w:drawing>
+          <wp:inline distT="0" distB="0" distL="0" distR="0">
+            <wp:extent cx="4297680" cy="2011680"/>
+            <wp:effectExtent l="0" t="0" r="7620" b="7620"/>
+            <wp:docPr id="2" name="Picture 2"/>
+            <wp:cNvGraphicFramePr>
+              <a:graphicFrameLocks xmlns:a="http://schemas.openxmlformats.org/drawingml/2006/main" noChangeAspect="1"/>
+            </wp:cNvGraphicFramePr>
+            <a:graphic xmlns:a="http://schemas.openxmlformats.org/drawingml/2006/main">
+              <a:graphicData uri="http://schemas.openxmlformats.org/drawingml/2006/picture">
+                <pic:pic xmlns:pic="http://schemas.openxmlformats.org/drawingml/2006/picture">
+                  <pic:nvPicPr>
+                    <pic:cNvPr id="0" name="Picture 2"/>
+                    <pic:cNvPicPr>
+                      <a:picLocks noChangeAspect="1" noChangeArrowheads="1"/>
+                    </pic:cNvPicPr>
+                  </pic:nvPicPr>
+                  <pic:blipFill>
+                    <a:blip r:embed="rId6">
+                      <a:extLst>
+                        <a:ext uri="{28A0092B-C50C-407E-A947-70E740481C1C}">
+                          <a14:useLocalDpi xmlns:a14="http://schemas.microsoft.com/office/drawing/2010/main" val="0"/>
+                        </a:ext>
+                      </a:extLst>
+                    </a:blip>
+                    <a:srcRect/>
+                    <a:stretch>
+                      <a:fillRect/>
+                    </a:stretch>
+                  </pic:blipFill>
+                  <pic:spPr bwMode="auto">
+                    <a:xfrm>
+                      <a:off x="0" y="0"/>
+                      <a:ext cx="4297680" cy="2011680"/>
+                    </a:xfrm>
+                    <a:prstGeom prst="rect">
+                      <a:avLst/>
+                    </a:prstGeom>
+                    <a:noFill/>
+                    <a:ln>
+                      <a:noFill/>
+                    </a:ln>
+                  </pic:spPr>
+                </pic:pic>
+              </a:graphicData>
+            </a:graphic>
+          </wp:inline>
+        </w:drawing>
+      </w:r>
+    </w:p>
+    <w:p>
+      <w:pPr>
+        <w:spacing w:after="0" w:line="360" w:lineRule="auto"/>
+        <w:rPr>
+          <w:rFonts w:ascii="Times New Roman" w:hAnsi="Times New Roman" w:cs="Times New Roman"/>
+          <w:sz w:val="24"/>
+          <w:szCs w:val="28"/>
+          <w:lang w:val="ru-RU"/>
+        </w:rPr>
+      </w:pPr>
     </w:p>
     <w:sectPr>
       <w:pgSz w:w="12240" w:h="15840"/>
@@ -2079,6 +3279,95 @@
 <file path=word/numbering.xml><?xml version="1.0" encoding="utf-8"?>
 <w:numbering xmlns:wpc="http://schemas.microsoft.com/office/word/2010/wordprocessingCanvas" xmlns:mc="http://schemas.openxmlformats.org/markup-compatibility/2006" xmlns:o="urn:schemas-microsoft-com:office:office" xmlns:r="http://schemas.openxmlformats.org/officeDocument/2006/relationships" xmlns:m="http://schemas.openxmlformats.org/officeDocument/2006/math" xmlns:v="urn:schemas-microsoft-com:vml" xmlns:wp14="http://schemas.microsoft.com/office/word/2010/wordprocessingDrawing" xmlns:wp="http://schemas.openxmlformats.org/drawingml/2006/wordprocessingDrawing" xmlns:w10="urn:schemas-microsoft-com:office:word" xmlns:w="http://schemas.openxmlformats.org/wordprocessingml/2006/main" xmlns:w14="http://schemas.microsoft.com/office/word/2010/wordml" xmlns:w15="http://schemas.microsoft.com/office/word/2012/wordml" xmlns:wpg="http://schemas.microsoft.com/office/word/2010/wordprocessingGroup" xmlns:wpi="http://schemas.microsoft.com/office/word/2010/wordprocessingInk" xmlns:wne="http://schemas.microsoft.com/office/word/2006/wordml" xmlns:wps="http://schemas.microsoft.com/office/word/2010/wordprocessingShape" mc:Ignorable="w14 w15 wp14">
   <w:abstractNum w:abstractNumId="0">
+    <w:nsid w:val="26D158F3"/>
+    <w:multiLevelType w:val="hybridMultilevel"/>
+    <w:tmpl w:val="DC1CCD22"/>
+    <w:lvl w:ilvl="0" w:tplc="3F064928">
+      <w:start w:val="1"/>
+      <w:numFmt w:val="decimal"/>
+      <w:lvlText w:val="%1)"/>
+      <w:lvlJc w:val="left"/>
+      <w:pPr>
+        <w:ind w:left="927" w:hanging="360"/>
+      </w:pPr>
+      <w:rPr>
+        <w:rFonts w:hint="default"/>
+      </w:rPr>
+    </w:lvl>
+    <w:lvl w:ilvl="1" w:tplc="04090019" w:tentative="1">
+      <w:start w:val="1"/>
+      <w:numFmt w:val="lowerLetter"/>
+      <w:lvlText w:val="%2."/>
+      <w:lvlJc w:val="left"/>
+      <w:pPr>
+        <w:ind w:left="1647" w:hanging="360"/>
+      </w:pPr>
+    </w:lvl>
+    <w:lvl w:ilvl="2" w:tplc="0409001B" w:tentative="1">
+      <w:start w:val="1"/>
+      <w:numFmt w:val="lowerRoman"/>
+      <w:lvlText w:val="%3."/>
+      <w:lvlJc w:val="right"/>
+      <w:pPr>
+        <w:ind w:left="2367" w:hanging="180"/>
+      </w:pPr>
+    </w:lvl>
+    <w:lvl w:ilvl="3" w:tplc="0409000F" w:tentative="1">
+      <w:start w:val="1"/>
+      <w:numFmt w:val="decimal"/>
+      <w:lvlText w:val="%4."/>
+      <w:lvlJc w:val="left"/>
+      <w:pPr>
+        <w:ind w:left="3087" w:hanging="360"/>
+      </w:pPr>
+    </w:lvl>
+    <w:lvl w:ilvl="4" w:tplc="04090019" w:tentative="1">
+      <w:start w:val="1"/>
+      <w:numFmt w:val="lowerLetter"/>
+      <w:lvlText w:val="%5."/>
+      <w:lvlJc w:val="left"/>
+      <w:pPr>
+        <w:ind w:left="3807" w:hanging="360"/>
+      </w:pPr>
+    </w:lvl>
+    <w:lvl w:ilvl="5" w:tplc="0409001B" w:tentative="1">
+      <w:start w:val="1"/>
+      <w:numFmt w:val="lowerRoman"/>
+      <w:lvlText w:val="%6."/>
+      <w:lvlJc w:val="right"/>
+      <w:pPr>
+        <w:ind w:left="4527" w:hanging="180"/>
+      </w:pPr>
+    </w:lvl>
+    <w:lvl w:ilvl="6" w:tplc="0409000F" w:tentative="1">
+      <w:start w:val="1"/>
+      <w:numFmt w:val="decimal"/>
+      <w:lvlText w:val="%7."/>
+      <w:lvlJc w:val="left"/>
+      <w:pPr>
+        <w:ind w:left="5247" w:hanging="360"/>
+      </w:pPr>
+    </w:lvl>
+    <w:lvl w:ilvl="7" w:tplc="04090019" w:tentative="1">
+      <w:start w:val="1"/>
+      <w:numFmt w:val="lowerLetter"/>
+      <w:lvlText w:val="%8."/>
+      <w:lvlJc w:val="left"/>
+      <w:pPr>
+        <w:ind w:left="5967" w:hanging="360"/>
+      </w:pPr>
+    </w:lvl>
+    <w:lvl w:ilvl="8" w:tplc="0409001B" w:tentative="1">
+      <w:start w:val="1"/>
+      <w:numFmt w:val="lowerRoman"/>
+      <w:lvlText w:val="%9."/>
+      <w:lvlJc w:val="right"/>
+      <w:pPr>
+        <w:ind w:left="6687" w:hanging="180"/>
+      </w:pPr>
+    </w:lvl>
+  </w:abstractNum>
+  <w:abstractNum w:abstractNumId="1">
     <w:nsid w:val="280759C9"/>
     <w:multiLevelType w:val="hybridMultilevel"/>
     <w:tmpl w:val="5BAAEC9C"/>
@@ -2167,7 +3456,7 @@
       </w:pPr>
     </w:lvl>
   </w:abstractNum>
-  <w:abstractNum w:abstractNumId="1">
+  <w:abstractNum w:abstractNumId="2">
     <w:nsid w:val="31C05F56"/>
     <w:multiLevelType w:val="hybridMultilevel"/>
     <w:tmpl w:val="D4E01114"/>
@@ -2256,7 +3545,7 @@
       </w:pPr>
     </w:lvl>
   </w:abstractNum>
-  <w:abstractNum w:abstractNumId="2">
+  <w:abstractNum w:abstractNumId="3">
     <w:nsid w:val="36E95335"/>
     <w:multiLevelType w:val="hybridMultilevel"/>
     <w:tmpl w:val="30C67D3E"/>
@@ -2345,7 +3634,7 @@
       </w:pPr>
     </w:lvl>
   </w:abstractNum>
-  <w:abstractNum w:abstractNumId="3">
+  <w:abstractNum w:abstractNumId="4">
     <w:nsid w:val="377A10D9"/>
     <w:multiLevelType w:val="multilevel"/>
     <w:tmpl w:val="32AC51A6"/>
@@ -2458,7 +3747,7 @@
       </w:rPr>
     </w:lvl>
   </w:abstractNum>
-  <w:abstractNum w:abstractNumId="4">
+  <w:abstractNum w:abstractNumId="5">
     <w:nsid w:val="49AE68FF"/>
     <w:multiLevelType w:val="hybridMultilevel"/>
     <w:tmpl w:val="7CE60008"/>
@@ -2572,18 +3861,21 @@
     </w:lvl>
   </w:abstractNum>
   <w:num w:numId="1">
+    <w:abstractNumId w:val="2"/>
+  </w:num>
+  <w:num w:numId="2">
+    <w:abstractNumId w:val="5"/>
+  </w:num>
+  <w:num w:numId="3">
+    <w:abstractNumId w:val="3"/>
+  </w:num>
+  <w:num w:numId="4">
+    <w:abstractNumId w:val="4"/>
+  </w:num>
+  <w:num w:numId="5">
     <w:abstractNumId w:val="1"/>
   </w:num>
-  <w:num w:numId="2">
-    <w:abstractNumId w:val="4"/>
-  </w:num>
-  <w:num w:numId="3">
-    <w:abstractNumId w:val="2"/>
-  </w:num>
-  <w:num w:numId="4">
-    <w:abstractNumId w:val="3"/>
-  </w:num>
-  <w:num w:numId="5">
+  <w:num w:numId="6">
     <w:abstractNumId w:val="0"/>
   </w:num>
 </w:numbering>

</xml_diff>